<commit_message>
Updated colour of headers on tables to improve contrast.
Updated the colour of the headers on tables with coloured rows to increase contrast. Used hexcode #E71D2E to match MMC colours.
</commit_message>
<xml_diff>
--- a/Documentation/Working_Documents/Device_Name_Maker_Guide.docx
+++ b/Documentation/Working_Documents/Device_Name_Maker_Guide.docx
@@ -1005,7 +1005,7 @@
                 <w:noProof/>
                 <w:webHidden/>
               </w:rPr>
-              <w:t>2</w:t>
+              <w:t>5</w:t>
             </w:r>
             <w:r>
               <w:rPr>
@@ -1074,7 +1074,7 @@
                 <w:noProof/>
                 <w:webHidden/>
               </w:rPr>
-              <w:t>2</w:t>
+              <w:t>5</w:t>
             </w:r>
             <w:r>
               <w:rPr>
@@ -1143,7 +1143,7 @@
                 <w:noProof/>
                 <w:webHidden/>
               </w:rPr>
-              <w:t>2</w:t>
+              <w:t>5</w:t>
             </w:r>
             <w:r>
               <w:rPr>
@@ -1212,7 +1212,7 @@
                 <w:noProof/>
                 <w:webHidden/>
               </w:rPr>
-              <w:t>3</w:t>
+              <w:t>6</w:t>
             </w:r>
             <w:r>
               <w:rPr>
@@ -1281,7 +1281,7 @@
                 <w:noProof/>
                 <w:webHidden/>
               </w:rPr>
-              <w:t>5</w:t>
+              <w:t>7</w:t>
             </w:r>
             <w:r>
               <w:rPr>
@@ -1350,7 +1350,7 @@
                 <w:noProof/>
                 <w:webHidden/>
               </w:rPr>
-              <w:t>6</w:t>
+              <w:t>8</w:t>
             </w:r>
             <w:r>
               <w:rPr>
@@ -1419,7 +1419,7 @@
                 <w:noProof/>
                 <w:webHidden/>
               </w:rPr>
-              <w:t>6</w:t>
+              <w:t>8</w:t>
             </w:r>
             <w:r>
               <w:rPr>
@@ -1488,7 +1488,7 @@
                 <w:noProof/>
                 <w:webHidden/>
               </w:rPr>
-              <w:t>6</w:t>
+              <w:t>8</w:t>
             </w:r>
             <w:r>
               <w:rPr>
@@ -1557,7 +1557,7 @@
                 <w:noProof/>
                 <w:webHidden/>
               </w:rPr>
-              <w:t>6</w:t>
+              <w:t>8</w:t>
             </w:r>
             <w:r>
               <w:rPr>
@@ -1626,7 +1626,7 @@
                 <w:noProof/>
                 <w:webHidden/>
               </w:rPr>
-              <w:t>6</w:t>
+              <w:t>8</w:t>
             </w:r>
             <w:r>
               <w:rPr>
@@ -1695,7 +1695,7 @@
                 <w:noProof/>
                 <w:webHidden/>
               </w:rPr>
-              <w:t>8</w:t>
+              <w:t>10</w:t>
             </w:r>
             <w:r>
               <w:rPr>
@@ -1751,20 +1751,17 @@
                 <w:noProof/>
                 <w:webHidden/>
               </w:rPr>
-            </w:r>
-            <w:r>
-              <w:rPr>
-                <w:noProof/>
-                <w:webHidden/>
-              </w:rPr>
               <w:fldChar w:fldCharType="separate"/>
             </w:r>
             <w:r>
               <w:rPr>
-                <w:noProof/>
-                <w:webHidden/>
-              </w:rPr>
-              <w:t>8</w:t>
+                <w:b/>
+                <w:bCs/>
+                <w:noProof/>
+                <w:webHidden/>
+                <w:lang w:val="en-US"/>
+              </w:rPr>
+              <w:t>Error! Bookmark not defined.</w:t>
             </w:r>
             <w:r>
               <w:rPr>
@@ -1820,20 +1817,17 @@
                 <w:noProof/>
                 <w:webHidden/>
               </w:rPr>
-            </w:r>
-            <w:r>
-              <w:rPr>
-                <w:noProof/>
-                <w:webHidden/>
-              </w:rPr>
               <w:fldChar w:fldCharType="separate"/>
             </w:r>
             <w:r>
               <w:rPr>
-                <w:noProof/>
-                <w:webHidden/>
-              </w:rPr>
-              <w:t>8</w:t>
+                <w:b/>
+                <w:bCs/>
+                <w:noProof/>
+                <w:webHidden/>
+                <w:lang w:val="en-US"/>
+              </w:rPr>
+              <w:t>Error! Bookmark not defined.</w:t>
             </w:r>
             <w:r>
               <w:rPr>
@@ -1889,20 +1883,17 @@
                 <w:noProof/>
                 <w:webHidden/>
               </w:rPr>
-            </w:r>
-            <w:r>
-              <w:rPr>
-                <w:noProof/>
-                <w:webHidden/>
-              </w:rPr>
               <w:fldChar w:fldCharType="separate"/>
             </w:r>
             <w:r>
               <w:rPr>
-                <w:noProof/>
-                <w:webHidden/>
-              </w:rPr>
-              <w:t>8</w:t>
+                <w:b/>
+                <w:bCs/>
+                <w:noProof/>
+                <w:webHidden/>
+                <w:lang w:val="en-US"/>
+              </w:rPr>
+              <w:t>Error! Bookmark not defined.</w:t>
             </w:r>
             <w:r>
               <w:rPr>
@@ -1958,20 +1949,17 @@
                 <w:noProof/>
                 <w:webHidden/>
               </w:rPr>
-            </w:r>
-            <w:r>
-              <w:rPr>
-                <w:noProof/>
-                <w:webHidden/>
-              </w:rPr>
               <w:fldChar w:fldCharType="separate"/>
             </w:r>
             <w:r>
               <w:rPr>
-                <w:noProof/>
-                <w:webHidden/>
-              </w:rPr>
-              <w:t>9</w:t>
+                <w:b/>
+                <w:bCs/>
+                <w:noProof/>
+                <w:webHidden/>
+                <w:lang w:val="en-US"/>
+              </w:rPr>
+              <w:t>Error! Bookmark not defined.</w:t>
             </w:r>
             <w:r>
               <w:rPr>
@@ -2027,20 +2015,17 @@
                 <w:noProof/>
                 <w:webHidden/>
               </w:rPr>
-            </w:r>
-            <w:r>
-              <w:rPr>
-                <w:noProof/>
-                <w:webHidden/>
-              </w:rPr>
               <w:fldChar w:fldCharType="separate"/>
             </w:r>
             <w:r>
               <w:rPr>
-                <w:noProof/>
-                <w:webHidden/>
-              </w:rPr>
-              <w:t>9</w:t>
+                <w:b/>
+                <w:bCs/>
+                <w:noProof/>
+                <w:webHidden/>
+                <w:lang w:val="en-US"/>
+              </w:rPr>
+              <w:t>Error! Bookmark not defined.</w:t>
             </w:r>
             <w:r>
               <w:rPr>
@@ -2096,20 +2081,17 @@
                 <w:noProof/>
                 <w:webHidden/>
               </w:rPr>
-            </w:r>
-            <w:r>
-              <w:rPr>
-                <w:noProof/>
-                <w:webHidden/>
-              </w:rPr>
               <w:fldChar w:fldCharType="separate"/>
             </w:r>
             <w:r>
               <w:rPr>
-                <w:noProof/>
-                <w:webHidden/>
-              </w:rPr>
-              <w:t>9</w:t>
+                <w:b/>
+                <w:bCs/>
+                <w:noProof/>
+                <w:webHidden/>
+                <w:lang w:val="en-US"/>
+              </w:rPr>
+              <w:t>Error! Bookmark not defined.</w:t>
             </w:r>
             <w:r>
               <w:rPr>
@@ -2165,20 +2147,17 @@
                 <w:noProof/>
                 <w:webHidden/>
               </w:rPr>
-            </w:r>
-            <w:r>
-              <w:rPr>
-                <w:noProof/>
-                <w:webHidden/>
-              </w:rPr>
               <w:fldChar w:fldCharType="separate"/>
             </w:r>
             <w:r>
               <w:rPr>
-                <w:noProof/>
-                <w:webHidden/>
-              </w:rPr>
-              <w:t>9</w:t>
+                <w:b/>
+                <w:bCs/>
+                <w:noProof/>
+                <w:webHidden/>
+                <w:lang w:val="en-US"/>
+              </w:rPr>
+              <w:t>Error! Bookmark not defined.</w:t>
             </w:r>
             <w:r>
               <w:rPr>
@@ -2801,6 +2780,7 @@
           <w:tcPr>
             <w:cnfStyle w:val="001000000000" w:firstRow="0" w:lastRow="0" w:firstColumn="1" w:lastColumn="0" w:oddVBand="0" w:evenVBand="0" w:oddHBand="0" w:evenHBand="0" w:firstRowFirstColumn="0" w:firstRowLastColumn="0" w:lastRowFirstColumn="0" w:lastRowLastColumn="0"/>
             <w:tcW w:w="988" w:type="dxa"/>
+            <w:shd w:val="clear" w:color="auto" w:fill="E71D2E"/>
           </w:tcPr>
           <w:p>
             <w:pPr>
@@ -2819,6 +2799,7 @@
         <w:tc>
           <w:tcPr>
             <w:tcW w:w="3260" w:type="dxa"/>
+            <w:shd w:val="clear" w:color="auto" w:fill="E71D2E"/>
           </w:tcPr>
           <w:p>
             <w:pPr>
@@ -2838,6 +2819,7 @@
         <w:tc>
           <w:tcPr>
             <w:tcW w:w="2764" w:type="dxa"/>
+            <w:shd w:val="clear" w:color="auto" w:fill="E71D2E"/>
           </w:tcPr>
           <w:p>
             <w:pPr>
@@ -2857,6 +2839,7 @@
         <w:tc>
           <w:tcPr>
             <w:tcW w:w="2338" w:type="dxa"/>
+            <w:shd w:val="clear" w:color="auto" w:fill="E71D2E"/>
           </w:tcPr>
           <w:p>
             <w:pPr>
@@ -3035,6 +3018,7 @@
           <w:tcPr>
             <w:cnfStyle w:val="001000000000" w:firstRow="0" w:lastRow="0" w:firstColumn="1" w:lastColumn="0" w:oddVBand="0" w:evenVBand="0" w:oddHBand="0" w:evenHBand="0" w:firstRowFirstColumn="0" w:firstRowLastColumn="0" w:lastRowFirstColumn="0" w:lastRowLastColumn="0"/>
             <w:tcW w:w="1271" w:type="dxa"/>
+            <w:shd w:val="clear" w:color="auto" w:fill="E71D2E"/>
           </w:tcPr>
           <w:p>
             <w:pPr>
@@ -3053,6 +3037,7 @@
         <w:tc>
           <w:tcPr>
             <w:tcW w:w="2977" w:type="dxa"/>
+            <w:shd w:val="clear" w:color="auto" w:fill="E71D2E"/>
           </w:tcPr>
           <w:p>
             <w:pPr>
@@ -3073,6 +3058,7 @@
           <w:tcPr>
             <w:tcW w:w="2764" w:type="dxa"/>
             <w:gridSpan w:val="2"/>
+            <w:shd w:val="clear" w:color="auto" w:fill="E71D2E"/>
           </w:tcPr>
           <w:p>
             <w:pPr>
@@ -3092,6 +3078,7 @@
         <w:tc>
           <w:tcPr>
             <w:tcW w:w="2338" w:type="dxa"/>
+            <w:shd w:val="clear" w:color="auto" w:fill="E71D2E"/>
           </w:tcPr>
           <w:p>
             <w:pPr>
@@ -3231,6 +3218,7 @@
           <w:tcPr>
             <w:cnfStyle w:val="001000000000" w:firstRow="0" w:lastRow="0" w:firstColumn="1" w:lastColumn="0" w:oddVBand="0" w:evenVBand="0" w:oddHBand="0" w:evenHBand="0" w:firstRowFirstColumn="0" w:firstRowLastColumn="0" w:lastRowFirstColumn="0" w:lastRowLastColumn="0"/>
             <w:tcW w:w="1413" w:type="dxa"/>
+            <w:shd w:val="clear" w:color="auto" w:fill="E71D2E"/>
           </w:tcPr>
           <w:p>
             <w:pPr>
@@ -3249,6 +3237,7 @@
         <w:tc>
           <w:tcPr>
             <w:tcW w:w="3260" w:type="dxa"/>
+            <w:shd w:val="clear" w:color="auto" w:fill="E71D2E"/>
           </w:tcPr>
           <w:p>
             <w:pPr>
@@ -3268,6 +3257,7 @@
         <w:tc>
           <w:tcPr>
             <w:tcW w:w="4678" w:type="dxa"/>
+            <w:shd w:val="clear" w:color="auto" w:fill="E71D2E"/>
           </w:tcPr>
           <w:p>
             <w:pPr>
@@ -5100,6 +5090,7 @@
             <w:cnfStyle w:val="001000000000" w:firstRow="0" w:lastRow="0" w:firstColumn="1" w:lastColumn="0" w:oddVBand="0" w:evenVBand="0" w:oddHBand="0" w:evenHBand="0" w:firstRowFirstColumn="0" w:firstRowLastColumn="0" w:lastRowFirstColumn="0" w:lastRowLastColumn="0"/>
             <w:tcW w:w="9350" w:type="dxa"/>
             <w:gridSpan w:val="3"/>
+            <w:shd w:val="clear" w:color="auto" w:fill="E71D2E"/>
           </w:tcPr>
           <w:p>
             <w:r>
@@ -5380,6 +5371,7 @@
             <w:cnfStyle w:val="001000000000" w:firstRow="0" w:lastRow="0" w:firstColumn="1" w:lastColumn="0" w:oddVBand="0" w:evenVBand="0" w:oddHBand="0" w:evenHBand="0" w:firstRowFirstColumn="0" w:firstRowLastColumn="0" w:lastRowFirstColumn="0" w:lastRowLastColumn="0"/>
             <w:tcW w:w="9350" w:type="dxa"/>
             <w:gridSpan w:val="9"/>
+            <w:shd w:val="clear" w:color="auto" w:fill="E71D2E"/>
           </w:tcPr>
           <w:p>
             <w:pPr>
@@ -5774,6 +5766,7 @@
             <w:cnfStyle w:val="001000000000" w:firstRow="0" w:lastRow="0" w:firstColumn="1" w:lastColumn="0" w:oddVBand="0" w:evenVBand="0" w:oddHBand="0" w:evenHBand="0" w:firstRowFirstColumn="0" w:firstRowLastColumn="0" w:lastRowFirstColumn="0" w:lastRowLastColumn="0"/>
             <w:tcW w:w="9350" w:type="dxa"/>
             <w:gridSpan w:val="2"/>
+            <w:shd w:val="clear" w:color="auto" w:fill="E71D2E"/>
           </w:tcPr>
           <w:p>
             <w:pPr>
@@ -6747,6 +6740,7 @@
           <w:tcPr>
             <w:cnfStyle w:val="001000000000" w:firstRow="0" w:lastRow="0" w:firstColumn="1" w:lastColumn="0" w:oddVBand="0" w:evenVBand="0" w:oddHBand="0" w:evenHBand="0" w:firstRowFirstColumn="0" w:firstRowLastColumn="0" w:lastRowFirstColumn="0" w:lastRowLastColumn="0"/>
             <w:tcW w:w="3116" w:type="dxa"/>
+            <w:shd w:val="clear" w:color="auto" w:fill="E71D2E"/>
           </w:tcPr>
           <w:p>
             <w:r>
@@ -6757,6 +6751,7 @@
         <w:tc>
           <w:tcPr>
             <w:tcW w:w="3117" w:type="dxa"/>
+            <w:shd w:val="clear" w:color="auto" w:fill="E71D2E"/>
           </w:tcPr>
           <w:p>
             <w:pPr>
@@ -6770,6 +6765,7 @@
         <w:tc>
           <w:tcPr>
             <w:tcW w:w="3117" w:type="dxa"/>
+            <w:shd w:val="clear" w:color="auto" w:fill="E71D2E"/>
           </w:tcPr>
           <w:p>
             <w:pPr>
@@ -11765,6 +11761,10 @@
 </file>
 
 <file path=customXml/item1.xml><?xml version="1.0" encoding="utf-8"?>
+<b:Sources xmlns:b="http://schemas.openxmlformats.org/officeDocument/2006/bibliography" xmlns="http://schemas.openxmlformats.org/officeDocument/2006/bibliography" SelectedStyle="\APASixthEditionOfficeOnline.xsl" StyleName="APA" Version="6"/>
+</file>
+
+<file path=customXml/item2.xml><?xml version="1.0" encoding="utf-8"?>
 <p:properties xmlns:p="http://schemas.microsoft.com/office/2006/metadata/properties" xmlns:xsi="http://www.w3.org/2001/XMLSchema-instance" xmlns:pc="http://schemas.microsoft.com/office/infopath/2007/PartnerControls">
   <documentManagement>
     <TaxCatchAll xmlns="72c39c84-b0a3-45a2-a38c-ff46bb47f11f" xsi:nil="true"/>
@@ -11775,11 +11775,16 @@
 </p:properties>
 </file>
 
-<file path=customXml/item2.xml><?xml version="1.0" encoding="utf-8"?>
-<b:Sources xmlns:b="http://schemas.openxmlformats.org/officeDocument/2006/bibliography" xmlns="http://schemas.openxmlformats.org/officeDocument/2006/bibliography" SelectedStyle="\APASixthEditionOfficeOnline.xsl" StyleName="APA" Version="6"/>
+<file path=customXml/item3.xml><?xml version="1.0" encoding="utf-8"?>
+<?mso-contentType ?>
+<FormTemplates xmlns="http://schemas.microsoft.com/sharepoint/v3/contenttype/forms">
+  <Display>DocumentLibraryForm</Display>
+  <Edit>DocumentLibraryForm</Edit>
+  <New>DocumentLibraryForm</New>
+</FormTemplates>
 </file>
 
-<file path=customXml/item3.xml><?xml version="1.0" encoding="utf-8"?>
+<file path=customXml/item4.xml><?xml version="1.0" encoding="utf-8"?>
 <ct:contentTypeSchema xmlns:ct="http://schemas.microsoft.com/office/2006/metadata/contentType" xmlns:ma="http://schemas.microsoft.com/office/2006/metadata/properties/metaAttributes" ct:_="" ma:_="" ma:contentTypeName="Document" ma:contentTypeID="0x010100B51EC7ECFAC78D4E8EF6CBAFFF0B3505" ma:contentTypeVersion="18" ma:contentTypeDescription="Create a new document." ma:contentTypeScope="" ma:versionID="c16a8de1b3ad07fcfe40131daee80152">
   <xsd:schema xmlns:xsd="http://www.w3.org/2001/XMLSchema" xmlns:xs="http://www.w3.org/2001/XMLSchema" xmlns:p="http://schemas.microsoft.com/office/2006/metadata/properties" xmlns:ns2="cf9f6c1f-8ad0-4eb8-bb2b-fb0b622a341e" xmlns:ns3="72c39c84-b0a3-45a2-a38c-ff46bb47f11f" targetNamespace="http://schemas.microsoft.com/office/2006/metadata/properties" ma:root="true" ma:fieldsID="85720a748046338a72a4f25fe522aa39" ns2:_="" ns3:_="">
     <xsd:import namespace="cf9f6c1f-8ad0-4eb8-bb2b-fb0b622a341e"/>
@@ -12028,16 +12033,15 @@
 </ct:contentTypeSchema>
 </file>
 
-<file path=customXml/item4.xml><?xml version="1.0" encoding="utf-8"?>
-<?mso-contentType ?>
-<FormTemplates xmlns="http://schemas.microsoft.com/sharepoint/v3/contenttype/forms">
-  <Display>DocumentLibraryForm</Display>
-  <Edit>DocumentLibraryForm</Edit>
-  <New>DocumentLibraryForm</New>
-</FormTemplates>
+<file path=customXml/itemProps1.xml><?xml version="1.0" encoding="utf-8"?>
+<ds:datastoreItem xmlns:ds="http://schemas.openxmlformats.org/officeDocument/2006/customXml" ds:itemID="{C438ADBA-56D5-474C-BF2C-97C24DDF66BD}">
+  <ds:schemaRefs>
+    <ds:schemaRef ds:uri="http://schemas.openxmlformats.org/officeDocument/2006/bibliography"/>
+  </ds:schemaRefs>
+</ds:datastoreItem>
 </file>
 
-<file path=customXml/itemProps1.xml><?xml version="1.0" encoding="utf-8"?>
+<file path=customXml/itemProps2.xml><?xml version="1.0" encoding="utf-8"?>
 <ds:datastoreItem xmlns:ds="http://schemas.openxmlformats.org/officeDocument/2006/customXml" ds:itemID="{3A085C18-819E-4466-9494-DD461C39C2B0}">
   <ds:schemaRefs>
     <ds:schemaRef ds:uri="http://schemas.microsoft.com/office/2006/metadata/properties"/>
@@ -12048,15 +12052,15 @@
 </ds:datastoreItem>
 </file>
 
-<file path=customXml/itemProps2.xml><?xml version="1.0" encoding="utf-8"?>
-<ds:datastoreItem xmlns:ds="http://schemas.openxmlformats.org/officeDocument/2006/customXml" ds:itemID="{C438ADBA-56D5-474C-BF2C-97C24DDF66BD}">
+<file path=customXml/itemProps3.xml><?xml version="1.0" encoding="utf-8"?>
+<ds:datastoreItem xmlns:ds="http://schemas.openxmlformats.org/officeDocument/2006/customXml" ds:itemID="{2585761D-1AE9-4796-83E7-A2FC381967AF}">
   <ds:schemaRefs>
-    <ds:schemaRef ds:uri="http://schemas.openxmlformats.org/officeDocument/2006/bibliography"/>
+    <ds:schemaRef ds:uri="http://schemas.microsoft.com/sharepoint/v3/contenttype/forms"/>
   </ds:schemaRefs>
 </ds:datastoreItem>
 </file>
 
-<file path=customXml/itemProps3.xml><?xml version="1.0" encoding="utf-8"?>
+<file path=customXml/itemProps4.xml><?xml version="1.0" encoding="utf-8"?>
 <ds:datastoreItem xmlns:ds="http://schemas.openxmlformats.org/officeDocument/2006/customXml" ds:itemID="{EB643AEA-3C27-4CD3-8341-69B9408AE383}">
   <ds:schemaRefs>
     <ds:schemaRef ds:uri="http://schemas.microsoft.com/office/2006/metadata/contentType"/>
@@ -12073,12 +12077,4 @@
     <ds:schemaRef ds:uri="http://schemas.microsoft.com/internal/obd"/>
   </ds:schemaRefs>
 </ds:datastoreItem>
-</file>
-
-<file path=customXml/itemProps4.xml><?xml version="1.0" encoding="utf-8"?>
-<ds:datastoreItem xmlns:ds="http://schemas.openxmlformats.org/officeDocument/2006/customXml" ds:itemID="{2585761D-1AE9-4796-83E7-A2FC381967AF}">
-  <ds:schemaRefs>
-    <ds:schemaRef ds:uri="http://schemas.microsoft.com/sharepoint/v3/contenttype/forms"/>
-  </ds:schemaRefs>
-</ds:datastoreItem>
 </file>
</xml_diff>